<commit_message>
Xbox Pad controll to FreeCam is added
</commit_message>
<xml_diff>
--- a/Sprawozdanie.docx
+++ b/Sprawozdanie.docx
@@ -37,25 +37,7 @@
           <w:color w:val="000000"/>
           <w:lang w:val="pl-PL"/>
         </w:rPr>
-        <w:t xml:space="preserve">Dawid </w:t>
-      </w:r>
-      <w:proofErr w:type="spellStart"/>
-      <w:r>
-        <w:rPr>
-          <w:rFonts w:ascii="Arial" w:eastAsia="Times New Roman" w:hAnsi="Arial" w:cs="Arial"/>
-          <w:color w:val="000000"/>
-          <w:lang w:val="pl-PL"/>
-        </w:rPr>
-        <w:t>Mikowski</w:t>
-      </w:r>
-      <w:proofErr w:type="spellEnd"/>
-      <w:r>
-        <w:rPr>
-          <w:rFonts w:ascii="Arial" w:eastAsia="Times New Roman" w:hAnsi="Arial" w:cs="Arial"/>
-          <w:color w:val="000000"/>
-          <w:lang w:val="pl-PL"/>
-        </w:rPr>
-        <w:t> </w:t>
+        <w:t>Dawid Mikowski </w:t>
       </w:r>
     </w:p>
     <w:p>
@@ -93,18 +75,8 @@
           <w:color w:val="000000"/>
           <w:lang w:val="pl-PL"/>
         </w:rPr>
-        <w:t xml:space="preserve">Denis </w:t>
-      </w:r>
-      <w:proofErr w:type="spellStart"/>
-      <w:r>
-        <w:rPr>
-          <w:rFonts w:ascii="Arial" w:eastAsia="Times New Roman" w:hAnsi="Arial" w:cs="Arial"/>
-          <w:color w:val="000000"/>
-          <w:lang w:val="pl-PL"/>
-        </w:rPr>
-        <w:t>Lewandwoski</w:t>
-      </w:r>
-      <w:proofErr w:type="spellEnd"/>
+        <w:t>Denis Lewandwoski</w:t>
+      </w:r>
     </w:p>
     <w:p>
       <w:pPr>
@@ -494,6 +466,10 @@
     <w:sdt>
       <w:sdtPr>
         <w:rPr>
+          <w:rFonts w:asciiTheme="minorHAnsi" w:eastAsiaTheme="minorHAnsi" w:hAnsiTheme="minorHAnsi" w:cstheme="minorBidi"/>
+          <w:color w:val="auto"/>
+          <w:sz w:val="22"/>
+          <w:szCs w:val="22"/>
           <w:lang w:val="pl-PL"/>
         </w:rPr>
         <w:id w:val="-2031867882"/>
@@ -504,13 +480,9 @@
       </w:sdtPr>
       <w:sdtEndPr>
         <w:rPr>
-          <w:rFonts w:asciiTheme="minorHAnsi" w:eastAsiaTheme="minorHAnsi" w:hAnsiTheme="minorHAnsi" w:cstheme="minorBidi"/>
           <w:b/>
           <w:bCs/>
           <w:noProof/>
-          <w:color w:val="auto"/>
-          <w:sz w:val="22"/>
-          <w:szCs w:val="22"/>
         </w:rPr>
       </w:sdtEndPr>
       <w:sdtContent>
@@ -1852,53 +1824,16 @@
       </w:pPr>
     </w:p>
     <w:p>
-      <w:proofErr w:type="spellStart"/>
-      <w:r>
-        <w:t>Zadanie</w:t>
-      </w:r>
-      <w:proofErr w:type="spellEnd"/>
-      <w:r>
-        <w:t xml:space="preserve"> </w:t>
-      </w:r>
-      <w:proofErr w:type="spellStart"/>
-      <w:r>
-        <w:t>projektowe</w:t>
-      </w:r>
-      <w:proofErr w:type="spellEnd"/>
-      <w:r>
-        <w:t xml:space="preserve"> </w:t>
-      </w:r>
-      <w:proofErr w:type="spellStart"/>
-      <w:r>
-        <w:t>zostanie</w:t>
-      </w:r>
-      <w:proofErr w:type="spellEnd"/>
-      <w:r>
-        <w:t xml:space="preserve"> </w:t>
-      </w:r>
-      <w:proofErr w:type="spellStart"/>
-      <w:r>
-        <w:t>zrealizowane</w:t>
-      </w:r>
-      <w:proofErr w:type="spellEnd"/>
-      <w:r>
-        <w:t xml:space="preserve"> w </w:t>
-      </w:r>
-      <w:proofErr w:type="spellStart"/>
-      <w:r>
-        <w:t>następujących</w:t>
-      </w:r>
-      <w:proofErr w:type="spellEnd"/>
-      <w:r>
-        <w:t xml:space="preserve"> </w:t>
-      </w:r>
-      <w:proofErr w:type="spellStart"/>
-      <w:r>
-        <w:t>środowiskach</w:t>
-      </w:r>
-      <w:proofErr w:type="spellEnd"/>
-      <w:r>
-        <w:t>:</w:t>
+      <w:pPr>
+        <w:rPr>
+          <w:lang w:val="pl-PL"/>
+        </w:rPr>
+      </w:pPr>
+      <w:r>
+        <w:rPr>
+          <w:lang w:val="pl-PL"/>
+        </w:rPr>
+        <w:t>Zadanie projektowe zostanie zrealizowane w następujących środowiskach:</w:t>
       </w:r>
     </w:p>
     <w:p>
@@ -2024,23 +1959,21 @@
           <w:rFonts w:ascii="CIDFont+F1" w:hAnsi="CIDFont+F1" w:cs="CIDFont+F1"/>
           <w:lang w:val="pl-PL"/>
         </w:rPr>
-        <w:t xml:space="preserve">Visual Studio. Obiekty 3D zostaną stworzone w programie </w:t>
-      </w:r>
-      <w:proofErr w:type="spellStart"/>
+        <w:t>Visual Studio. Obiekty 3D zostaną stworzone w programie Blender 3D.</w:t>
+      </w:r>
       <w:r>
         <w:rPr>
           <w:rFonts w:ascii="CIDFont+F1" w:hAnsi="CIDFont+F1" w:cs="CIDFont+F1"/>
           <w:lang w:val="pl-PL"/>
         </w:rPr>
-        <w:t>Blender</w:t>
-      </w:r>
-      <w:proofErr w:type="spellEnd"/>
+        <w:t xml:space="preserve"> </w:t>
+      </w:r>
       <w:r>
         <w:rPr>
           <w:rFonts w:ascii="CIDFont+F1" w:hAnsi="CIDFont+F1" w:cs="CIDFont+F1"/>
           <w:lang w:val="pl-PL"/>
         </w:rPr>
-        <w:t xml:space="preserve"> 3D.</w:t>
+        <w:t>Użyte narzędzia wspomagające pracę to repozytorium kodu Github, oraz portal trello.com, w</w:t>
       </w:r>
       <w:r>
         <w:rPr>
@@ -2054,69 +1987,7 @@
           <w:rFonts w:ascii="CIDFont+F1" w:hAnsi="CIDFont+F1" w:cs="CIDFont+F1"/>
           <w:lang w:val="pl-PL"/>
         </w:rPr>
-        <w:t xml:space="preserve">Użyte narzędzia wspomagające pracę to repozytorium kodu </w:t>
-      </w:r>
-      <w:proofErr w:type="spellStart"/>
-      <w:r>
-        <w:rPr>
-          <w:rFonts w:ascii="CIDFont+F1" w:hAnsi="CIDFont+F1" w:cs="CIDFont+F1"/>
-          <w:lang w:val="pl-PL"/>
-        </w:rPr>
-        <w:t>Github</w:t>
-      </w:r>
-      <w:proofErr w:type="spellEnd"/>
-      <w:r>
-        <w:rPr>
-          <w:rFonts w:ascii="CIDFont+F1" w:hAnsi="CIDFont+F1" w:cs="CIDFont+F1"/>
-          <w:lang w:val="pl-PL"/>
-        </w:rPr>
-        <w:t>, oraz portal trello.com, w</w:t>
-      </w:r>
-      <w:r>
-        <w:rPr>
-          <w:rFonts w:ascii="CIDFont+F1" w:hAnsi="CIDFont+F1" w:cs="CIDFont+F1"/>
-          <w:lang w:val="pl-PL"/>
-        </w:rPr>
-        <w:t xml:space="preserve"> </w:t>
-      </w:r>
-      <w:r>
-        <w:rPr>
-          <w:rFonts w:ascii="CIDFont+F1" w:hAnsi="CIDFont+F1" w:cs="CIDFont+F1"/>
-          <w:lang w:val="pl-PL"/>
-        </w:rPr>
-        <w:t>którym w łatwy i intuicyjny sposób można odwzorować „</w:t>
-      </w:r>
-      <w:proofErr w:type="spellStart"/>
-      <w:r>
-        <w:rPr>
-          <w:rFonts w:ascii="CIDFont+F1" w:hAnsi="CIDFont+F1" w:cs="CIDFont+F1"/>
-          <w:lang w:val="pl-PL"/>
-        </w:rPr>
-        <w:t>Kanban</w:t>
-      </w:r>
-      <w:proofErr w:type="spellEnd"/>
-      <w:r>
-        <w:rPr>
-          <w:rFonts w:ascii="CIDFont+F1" w:hAnsi="CIDFont+F1" w:cs="CIDFont+F1"/>
-          <w:lang w:val="pl-PL"/>
-        </w:rPr>
-        <w:t xml:space="preserve"> </w:t>
-      </w:r>
-      <w:proofErr w:type="spellStart"/>
-      <w:r>
-        <w:rPr>
-          <w:rFonts w:ascii="CIDFont+F1" w:hAnsi="CIDFont+F1" w:cs="CIDFont+F1"/>
-          <w:lang w:val="pl-PL"/>
-        </w:rPr>
-        <w:t>board</w:t>
-      </w:r>
-      <w:proofErr w:type="spellEnd"/>
-      <w:r>
-        <w:rPr>
-          <w:rFonts w:ascii="CIDFont+F1" w:hAnsi="CIDFont+F1" w:cs="CIDFont+F1"/>
-          <w:lang w:val="pl-PL"/>
-        </w:rPr>
-        <w:t>”.</w:t>
+        <w:t>którym w łatwy i intuicyjny sposób można odwzorować „Kanban board”.</w:t>
       </w:r>
     </w:p>
     <w:p>
@@ -2437,8 +2308,66 @@
       <w:r>
         <w:t>Kamery</w:t>
       </w:r>
-      <w:bookmarkStart w:id="9" w:name="_GoBack"/>
       <w:bookmarkEnd w:id="8"/>
+    </w:p>
+    <w:p>
+      <w:pPr>
+        <w:rPr>
+          <w:lang w:val="pl-PL"/>
+        </w:rPr>
+      </w:pPr>
+    </w:p>
+    <w:p>
+      <w:pPr>
+        <w:rPr>
+          <w:lang w:val="pl-PL"/>
+        </w:rPr>
+      </w:pPr>
+    </w:p>
+    <w:p>
+      <w:pPr>
+        <w:rPr>
+          <w:lang w:val="pl-PL"/>
+        </w:rPr>
+      </w:pPr>
+    </w:p>
+    <w:p>
+      <w:pPr>
+        <w:rPr>
+          <w:lang w:val="pl-PL"/>
+        </w:rPr>
+      </w:pPr>
+    </w:p>
+    <w:p>
+      <w:pPr>
+        <w:rPr>
+          <w:lang w:val="pl-PL"/>
+        </w:rPr>
+      </w:pPr>
+    </w:p>
+    <w:p>
+      <w:pPr>
+        <w:rPr>
+          <w:lang w:val="pl-PL"/>
+        </w:rPr>
+      </w:pPr>
+    </w:p>
+    <w:p>
+      <w:pPr>
+        <w:rPr>
+          <w:lang w:val="pl-PL"/>
+        </w:rPr>
+      </w:pPr>
+    </w:p>
+    <w:p>
+      <w:pPr>
+        <w:pStyle w:val="Heading2"/>
+      </w:pPr>
+      <w:bookmarkStart w:id="9" w:name="_Toc24362484"/>
+      <w:r>
+        <w:lastRenderedPageBreak/>
+        <w:t>Sterowanie</w:t>
+      </w:r>
       <w:bookmarkEnd w:id="9"/>
     </w:p>
     <w:p>
@@ -2447,21 +2376,8 @@
           <w:lang w:val="pl-PL"/>
         </w:rPr>
       </w:pPr>
-    </w:p>
-    <w:p>
-      <w:pPr>
-        <w:pStyle w:val="Heading2"/>
-      </w:pPr>
-      <w:bookmarkStart w:id="10" w:name="_Toc24362484"/>
-      <w:r>
-        <w:t>Sterowanie</w:t>
-      </w:r>
+      <w:bookmarkStart w:id="10" w:name="_GoBack"/>
       <w:bookmarkEnd w:id="10"/>
-    </w:p>
-    <w:p>
-      <w:pPr>
-        <w:jc w:val="both"/>
-      </w:pPr>
     </w:p>
     <w:p>
       <w:pPr>
@@ -2491,9 +2407,9 @@
       </w:tblPr>
       <w:tblGrid>
         <w:gridCol w:w="2381"/>
-        <w:gridCol w:w="2278"/>
-        <w:gridCol w:w="2415"/>
-        <w:gridCol w:w="1988"/>
+        <w:gridCol w:w="1725"/>
+        <w:gridCol w:w="2552"/>
+        <w:gridCol w:w="2404"/>
       </w:tblGrid>
       <w:tr>
         <w:tc>
@@ -2514,7 +2430,7 @@
         </w:tc>
         <w:tc>
           <w:tcPr>
-            <w:tcW w:w="2278" w:type="dxa"/>
+            <w:tcW w:w="1725" w:type="dxa"/>
             <w:shd w:val="clear" w:color="auto" w:fill="D9D9D9" w:themeFill="background1" w:themeFillShade="D9"/>
           </w:tcPr>
           <w:p>
@@ -2540,7 +2456,7 @@
         </w:tc>
         <w:tc>
           <w:tcPr>
-            <w:tcW w:w="2415" w:type="dxa"/>
+            <w:tcW w:w="2552" w:type="dxa"/>
             <w:shd w:val="clear" w:color="auto" w:fill="D9D9D9" w:themeFill="background1" w:themeFillShade="D9"/>
           </w:tcPr>
           <w:p>
@@ -2566,7 +2482,7 @@
         </w:tc>
         <w:tc>
           <w:tcPr>
-            <w:tcW w:w="1988" w:type="dxa"/>
+            <w:tcW w:w="2404" w:type="dxa"/>
             <w:shd w:val="clear" w:color="auto" w:fill="D9D9D9" w:themeFill="background1" w:themeFillShade="D9"/>
           </w:tcPr>
           <w:p>
@@ -2628,7 +2544,7 @@
         </w:tc>
         <w:tc>
           <w:tcPr>
-            <w:tcW w:w="2278" w:type="dxa"/>
+            <w:tcW w:w="1725" w:type="dxa"/>
           </w:tcPr>
           <w:p>
             <w:pPr>
@@ -2647,7 +2563,7 @@
         </w:tc>
         <w:tc>
           <w:tcPr>
-            <w:tcW w:w="2415" w:type="dxa"/>
+            <w:tcW w:w="2552" w:type="dxa"/>
           </w:tcPr>
           <w:p>
             <w:pPr>
@@ -2666,7 +2582,7 @@
         </w:tc>
         <w:tc>
           <w:tcPr>
-            <w:tcW w:w="1988" w:type="dxa"/>
+            <w:tcW w:w="2404" w:type="dxa"/>
           </w:tcPr>
           <w:p>
             <w:pPr>
@@ -2679,7 +2595,14 @@
               <w:rPr>
                 <w:rFonts w:asciiTheme="minorEastAsia" w:eastAsiaTheme="minorEastAsia" w:hAnsiTheme="minorEastAsia" w:cstheme="minorEastAsia"/>
               </w:rPr>
-              <w:t>-</w:t>
+              <w:t>Right trigger</w:t>
+            </w:r>
+            <w:r>
+              <w:rPr>
+                <w:rFonts w:asciiTheme="minorEastAsia" w:eastAsiaTheme="minorEastAsia" w:hAnsiTheme="minorEastAsia" w:cstheme="minorEastAsia"/>
+                <w:vertAlign w:val="superscript"/>
+              </w:rPr>
+              <w:t>*</w:t>
             </w:r>
           </w:p>
         </w:tc>
@@ -2715,22 +2638,13 @@
                 <w:sz w:val="24"/>
                 <w:szCs w:val="24"/>
               </w:rPr>
-              <w:t xml:space="preserve">po osi </w:t>
-            </w:r>
-            <w:r>
-              <w:rPr>
-                <w:rFonts w:asciiTheme="minorEastAsia" w:eastAsiaTheme="minorEastAsia" w:hAnsiTheme="minorEastAsia" w:cstheme="minorEastAsia"/>
-                <w:b/>
-                <w:sz w:val="24"/>
-                <w:szCs w:val="24"/>
-              </w:rPr>
-              <w:t>y-</w:t>
+              <w:t>po osi y-</w:t>
             </w:r>
           </w:p>
         </w:tc>
         <w:tc>
           <w:tcPr>
-            <w:tcW w:w="2278" w:type="dxa"/>
+            <w:tcW w:w="1725" w:type="dxa"/>
           </w:tcPr>
           <w:p>
             <w:pPr>
@@ -2749,7 +2663,7 @@
         </w:tc>
         <w:tc>
           <w:tcPr>
-            <w:tcW w:w="2415" w:type="dxa"/>
+            <w:tcW w:w="2552" w:type="dxa"/>
           </w:tcPr>
           <w:p>
             <w:pPr>
@@ -2768,7 +2682,7 @@
         </w:tc>
         <w:tc>
           <w:tcPr>
-            <w:tcW w:w="1988" w:type="dxa"/>
+            <w:tcW w:w="2404" w:type="dxa"/>
           </w:tcPr>
           <w:p>
             <w:pPr>
@@ -2781,7 +2695,14 @@
               <w:rPr>
                 <w:rFonts w:asciiTheme="minorEastAsia" w:eastAsiaTheme="minorEastAsia" w:hAnsiTheme="minorEastAsia" w:cstheme="minorEastAsia"/>
               </w:rPr>
-              <w:t>-</w:t>
+              <w:t>Left trigger</w:t>
+            </w:r>
+            <w:r>
+              <w:rPr>
+                <w:rFonts w:asciiTheme="minorEastAsia" w:eastAsiaTheme="minorEastAsia" w:hAnsiTheme="minorEastAsia" w:cstheme="minorEastAsia"/>
+                <w:vertAlign w:val="superscript"/>
+              </w:rPr>
+              <w:t>*</w:t>
             </w:r>
           </w:p>
         </w:tc>
@@ -2814,7 +2735,7 @@
         </w:tc>
         <w:tc>
           <w:tcPr>
-            <w:tcW w:w="2278" w:type="dxa"/>
+            <w:tcW w:w="1725" w:type="dxa"/>
           </w:tcPr>
           <w:p>
             <w:pPr>
@@ -2833,7 +2754,7 @@
         </w:tc>
         <w:tc>
           <w:tcPr>
-            <w:tcW w:w="2415" w:type="dxa"/>
+            <w:tcW w:w="2552" w:type="dxa"/>
           </w:tcPr>
           <w:p>
             <w:pPr>
@@ -2852,7 +2773,7 @@
         </w:tc>
         <w:tc>
           <w:tcPr>
-            <w:tcW w:w="1988" w:type="dxa"/>
+            <w:tcW w:w="2404" w:type="dxa"/>
           </w:tcPr>
           <w:p>
             <w:pPr>
@@ -2865,7 +2786,32 @@
               <w:rPr>
                 <w:rFonts w:asciiTheme="minorEastAsia" w:eastAsiaTheme="minorEastAsia" w:hAnsiTheme="minorEastAsia" w:cstheme="minorEastAsia"/>
               </w:rPr>
-              <w:t>-</w:t>
+              <w:t>Left stick</w:t>
+            </w:r>
+            <w:r>
+              <w:rPr>
+                <w:rFonts w:asciiTheme="minorEastAsia" w:eastAsiaTheme="minorEastAsia" w:hAnsiTheme="minorEastAsia" w:cstheme="minorEastAsia"/>
+                <w:vertAlign w:val="superscript"/>
+              </w:rPr>
+              <w:t>*</w:t>
+            </w:r>
+            <w:r>
+              <w:rPr>
+                <w:rFonts w:asciiTheme="minorEastAsia" w:eastAsiaTheme="minorEastAsia" w:hAnsiTheme="minorEastAsia" w:cstheme="minorEastAsia"/>
+              </w:rPr>
+              <w:t xml:space="preserve"> </w:t>
+            </w:r>
+            <w:r>
+              <w:rPr>
+                <w:rFonts w:asciiTheme="minorEastAsia" w:eastAsiaTheme="minorEastAsia" w:hAnsiTheme="minorEastAsia" w:cstheme="minorEastAsia"/>
+              </w:rPr>
+              <w:t>w</w:t>
+            </w:r>
+            <w:r>
+              <w:rPr>
+                <w:rFonts w:asciiTheme="minorEastAsia" w:eastAsiaTheme="minorEastAsia" w:hAnsiTheme="minorEastAsia" w:cstheme="minorEastAsia"/>
+              </w:rPr>
+              <w:t xml:space="preserve"> prawo</w:t>
             </w:r>
           </w:p>
         </w:tc>
@@ -2898,7 +2844,7 @@
         </w:tc>
         <w:tc>
           <w:tcPr>
-            <w:tcW w:w="2278" w:type="dxa"/>
+            <w:tcW w:w="1725" w:type="dxa"/>
           </w:tcPr>
           <w:p>
             <w:pPr>
@@ -2917,7 +2863,7 @@
         </w:tc>
         <w:tc>
           <w:tcPr>
-            <w:tcW w:w="2415" w:type="dxa"/>
+            <w:tcW w:w="2552" w:type="dxa"/>
           </w:tcPr>
           <w:p>
             <w:pPr>
@@ -2936,7 +2882,7 @@
         </w:tc>
         <w:tc>
           <w:tcPr>
-            <w:tcW w:w="1988" w:type="dxa"/>
+            <w:tcW w:w="2404" w:type="dxa"/>
           </w:tcPr>
           <w:p>
             <w:pPr>
@@ -2949,7 +2895,32 @@
               <w:rPr>
                 <w:rFonts w:asciiTheme="minorEastAsia" w:eastAsiaTheme="minorEastAsia" w:hAnsiTheme="minorEastAsia" w:cstheme="minorEastAsia"/>
               </w:rPr>
-              <w:t>-</w:t>
+              <w:t>Left stick</w:t>
+            </w:r>
+            <w:r>
+              <w:rPr>
+                <w:rFonts w:asciiTheme="minorEastAsia" w:eastAsiaTheme="minorEastAsia" w:hAnsiTheme="minorEastAsia" w:cstheme="minorEastAsia"/>
+                <w:vertAlign w:val="superscript"/>
+              </w:rPr>
+              <w:t>*</w:t>
+            </w:r>
+            <w:r>
+              <w:rPr>
+                <w:rFonts w:asciiTheme="minorEastAsia" w:eastAsiaTheme="minorEastAsia" w:hAnsiTheme="minorEastAsia" w:cstheme="minorEastAsia"/>
+              </w:rPr>
+              <w:t xml:space="preserve"> </w:t>
+            </w:r>
+            <w:r>
+              <w:rPr>
+                <w:rFonts w:asciiTheme="minorEastAsia" w:eastAsiaTheme="minorEastAsia" w:hAnsiTheme="minorEastAsia" w:cstheme="minorEastAsia"/>
+              </w:rPr>
+              <w:t xml:space="preserve">w </w:t>
+            </w:r>
+            <w:r>
+              <w:rPr>
+                <w:rFonts w:asciiTheme="minorEastAsia" w:eastAsiaTheme="minorEastAsia" w:hAnsiTheme="minorEastAsia" w:cstheme="minorEastAsia"/>
+              </w:rPr>
+              <w:t>lewo</w:t>
             </w:r>
           </w:p>
         </w:tc>
@@ -2976,13 +2947,13 @@
                 <w:sz w:val="24"/>
                 <w:szCs w:val="24"/>
               </w:rPr>
-              <w:t>Obracanie po sferze</w:t>
+              <w:t>Ruch po osi z+</w:t>
             </w:r>
           </w:p>
         </w:tc>
         <w:tc>
           <w:tcPr>
-            <w:tcW w:w="2278" w:type="dxa"/>
+            <w:tcW w:w="1725" w:type="dxa"/>
           </w:tcPr>
           <w:p>
             <w:pPr>
@@ -2991,17 +2962,11 @@
                 <w:rFonts w:asciiTheme="minorEastAsia" w:eastAsiaTheme="minorEastAsia" w:hAnsiTheme="minorEastAsia" w:cstheme="minorEastAsia"/>
               </w:rPr>
             </w:pPr>
-            <w:r>
-              <w:rPr>
-                <w:rFonts w:asciiTheme="minorEastAsia" w:eastAsiaTheme="minorEastAsia" w:hAnsiTheme="minorEastAsia" w:cstheme="minorEastAsia"/>
-              </w:rPr>
-              <w:t>PPM</w:t>
-            </w:r>
           </w:p>
         </w:tc>
         <w:tc>
           <w:tcPr>
-            <w:tcW w:w="2415" w:type="dxa"/>
+            <w:tcW w:w="2552" w:type="dxa"/>
           </w:tcPr>
           <w:p>
             <w:pPr>
@@ -3010,17 +2975,11 @@
                 <w:rFonts w:asciiTheme="minorEastAsia" w:eastAsiaTheme="minorEastAsia" w:hAnsiTheme="minorEastAsia" w:cstheme="minorEastAsia"/>
               </w:rPr>
             </w:pPr>
-            <w:r>
-              <w:rPr>
-                <w:rFonts w:asciiTheme="minorEastAsia" w:eastAsiaTheme="minorEastAsia" w:hAnsiTheme="minorEastAsia" w:cstheme="minorEastAsia"/>
-              </w:rPr>
-              <w:t>-</w:t>
-            </w:r>
           </w:p>
         </w:tc>
         <w:tc>
           <w:tcPr>
-            <w:tcW w:w="1988" w:type="dxa"/>
+            <w:tcW w:w="2404" w:type="dxa"/>
           </w:tcPr>
           <w:p>
             <w:pPr>
@@ -3033,7 +2992,20 @@
               <w:rPr>
                 <w:rFonts w:asciiTheme="minorEastAsia" w:eastAsiaTheme="minorEastAsia" w:hAnsiTheme="minorEastAsia" w:cstheme="minorEastAsia"/>
               </w:rPr>
-              <w:t>-</w:t>
+              <w:t>Left stick</w:t>
+            </w:r>
+            <w:r>
+              <w:rPr>
+                <w:rFonts w:asciiTheme="minorEastAsia" w:eastAsiaTheme="minorEastAsia" w:hAnsiTheme="minorEastAsia" w:cstheme="minorEastAsia"/>
+                <w:vertAlign w:val="superscript"/>
+              </w:rPr>
+              <w:t>*</w:t>
+            </w:r>
+            <w:r>
+              <w:rPr>
+                <w:rFonts w:asciiTheme="minorEastAsia" w:eastAsiaTheme="minorEastAsia" w:hAnsiTheme="minorEastAsia" w:cstheme="minorEastAsia"/>
+              </w:rPr>
+              <w:t xml:space="preserve"> w górę</w:t>
             </w:r>
           </w:p>
         </w:tc>
@@ -3060,13 +3032,13 @@
                 <w:sz w:val="24"/>
                 <w:szCs w:val="24"/>
               </w:rPr>
-              <w:t>Przyspieszenie</w:t>
+              <w:t>Ruch po osi z-</w:t>
             </w:r>
           </w:p>
         </w:tc>
         <w:tc>
           <w:tcPr>
-            <w:tcW w:w="2278" w:type="dxa"/>
+            <w:tcW w:w="1725" w:type="dxa"/>
           </w:tcPr>
           <w:p>
             <w:pPr>
@@ -3075,17 +3047,11 @@
                 <w:rFonts w:asciiTheme="minorEastAsia" w:eastAsiaTheme="minorEastAsia" w:hAnsiTheme="minorEastAsia" w:cstheme="minorEastAsia"/>
               </w:rPr>
             </w:pPr>
-            <w:r>
-              <w:rPr>
-                <w:rFonts w:asciiTheme="minorEastAsia" w:eastAsiaTheme="minorEastAsia" w:hAnsiTheme="minorEastAsia" w:cstheme="minorEastAsia"/>
-              </w:rPr>
-              <w:t>-</w:t>
-            </w:r>
           </w:p>
         </w:tc>
         <w:tc>
           <w:tcPr>
-            <w:tcW w:w="2415" w:type="dxa"/>
+            <w:tcW w:w="2552" w:type="dxa"/>
           </w:tcPr>
           <w:p>
             <w:pPr>
@@ -3094,25 +3060,11 @@
                 <w:rFonts w:asciiTheme="minorEastAsia" w:eastAsiaTheme="minorEastAsia" w:hAnsiTheme="minorEastAsia" w:cstheme="minorEastAsia"/>
               </w:rPr>
             </w:pPr>
-            <w:r>
-              <w:rPr>
-                <w:rFonts w:asciiTheme="minorEastAsia" w:eastAsiaTheme="minorEastAsia" w:hAnsiTheme="minorEastAsia" w:cstheme="minorEastAsia"/>
-              </w:rPr>
-              <w:t xml:space="preserve">Lewy </w:t>
-            </w:r>
-            <w:proofErr w:type="spellStart"/>
-            <w:r>
-              <w:rPr>
-                <w:rFonts w:asciiTheme="minorEastAsia" w:eastAsiaTheme="minorEastAsia" w:hAnsiTheme="minorEastAsia" w:cstheme="minorEastAsia"/>
-              </w:rPr>
-              <w:t>Shift</w:t>
-            </w:r>
-            <w:proofErr w:type="spellEnd"/>
           </w:p>
         </w:tc>
         <w:tc>
           <w:tcPr>
-            <w:tcW w:w="1988" w:type="dxa"/>
+            <w:tcW w:w="2404" w:type="dxa"/>
           </w:tcPr>
           <w:p>
             <w:pPr>
@@ -3125,6 +3077,194 @@
               <w:rPr>
                 <w:rFonts w:asciiTheme="minorEastAsia" w:eastAsiaTheme="minorEastAsia" w:hAnsiTheme="minorEastAsia" w:cstheme="minorEastAsia"/>
               </w:rPr>
+              <w:t>Left stick</w:t>
+            </w:r>
+            <w:r>
+              <w:rPr>
+                <w:rFonts w:asciiTheme="minorEastAsia" w:eastAsiaTheme="minorEastAsia" w:hAnsiTheme="minorEastAsia" w:cstheme="minorEastAsia"/>
+                <w:vertAlign w:val="superscript"/>
+              </w:rPr>
+              <w:t>*</w:t>
+            </w:r>
+            <w:r>
+              <w:rPr>
+                <w:rFonts w:asciiTheme="minorEastAsia" w:eastAsiaTheme="minorEastAsia" w:hAnsiTheme="minorEastAsia" w:cstheme="minorEastAsia"/>
+              </w:rPr>
+              <w:t xml:space="preserve"> w dół</w:t>
+            </w:r>
+          </w:p>
+        </w:tc>
+      </w:tr>
+      <w:tr>
+        <w:tc>
+          <w:tcPr>
+            <w:tcW w:w="2381" w:type="dxa"/>
+          </w:tcPr>
+          <w:p>
+            <w:pPr>
+              <w:jc w:val="center"/>
+              <w:rPr>
+                <w:rFonts w:asciiTheme="minorEastAsia" w:eastAsiaTheme="minorEastAsia" w:hAnsiTheme="minorEastAsia" w:cstheme="minorEastAsia"/>
+                <w:b/>
+                <w:sz w:val="24"/>
+                <w:szCs w:val="24"/>
+              </w:rPr>
+            </w:pPr>
+            <w:r>
+              <w:rPr>
+                <w:rFonts w:asciiTheme="minorEastAsia" w:eastAsiaTheme="minorEastAsia" w:hAnsiTheme="minorEastAsia" w:cstheme="minorEastAsia"/>
+                <w:b/>
+                <w:sz w:val="24"/>
+                <w:szCs w:val="24"/>
+              </w:rPr>
+              <w:t>Obracanie po sferze</w:t>
+            </w:r>
+          </w:p>
+        </w:tc>
+        <w:tc>
+          <w:tcPr>
+            <w:tcW w:w="1725" w:type="dxa"/>
+          </w:tcPr>
+          <w:p>
+            <w:pPr>
+              <w:jc w:val="center"/>
+              <w:rPr>
+                <w:rFonts w:asciiTheme="minorEastAsia" w:eastAsiaTheme="minorEastAsia" w:hAnsiTheme="minorEastAsia" w:cstheme="minorEastAsia"/>
+              </w:rPr>
+            </w:pPr>
+            <w:r>
+              <w:rPr>
+                <w:rFonts w:asciiTheme="minorEastAsia" w:eastAsiaTheme="minorEastAsia" w:hAnsiTheme="minorEastAsia" w:cstheme="minorEastAsia"/>
+              </w:rPr>
+              <w:t>PPM</w:t>
+            </w:r>
+          </w:p>
+        </w:tc>
+        <w:tc>
+          <w:tcPr>
+            <w:tcW w:w="2552" w:type="dxa"/>
+          </w:tcPr>
+          <w:p>
+            <w:pPr>
+              <w:jc w:val="center"/>
+              <w:rPr>
+                <w:rFonts w:asciiTheme="minorEastAsia" w:eastAsiaTheme="minorEastAsia" w:hAnsiTheme="minorEastAsia" w:cstheme="minorEastAsia"/>
+              </w:rPr>
+            </w:pPr>
+            <w:r>
+              <w:rPr>
+                <w:rFonts w:asciiTheme="minorEastAsia" w:eastAsiaTheme="minorEastAsia" w:hAnsiTheme="minorEastAsia" w:cstheme="minorEastAsia"/>
+              </w:rPr>
+              <w:t>-</w:t>
+            </w:r>
+          </w:p>
+        </w:tc>
+        <w:tc>
+          <w:tcPr>
+            <w:tcW w:w="2404" w:type="dxa"/>
+          </w:tcPr>
+          <w:p>
+            <w:pPr>
+              <w:jc w:val="center"/>
+              <w:rPr>
+                <w:rFonts w:asciiTheme="minorEastAsia" w:eastAsiaTheme="minorEastAsia" w:hAnsiTheme="minorEastAsia" w:cstheme="minorEastAsia"/>
+              </w:rPr>
+            </w:pPr>
+            <w:r>
+              <w:rPr>
+                <w:rFonts w:asciiTheme="minorEastAsia" w:eastAsiaTheme="minorEastAsia" w:hAnsiTheme="minorEastAsia" w:cstheme="minorEastAsia"/>
+              </w:rPr>
+              <w:t>Right stick</w:t>
+            </w:r>
+            <w:r>
+              <w:rPr>
+                <w:rFonts w:asciiTheme="minorEastAsia" w:eastAsiaTheme="minorEastAsia" w:hAnsiTheme="minorEastAsia" w:cstheme="minorEastAsia"/>
+                <w:vertAlign w:val="superscript"/>
+              </w:rPr>
+              <w:t>*</w:t>
+            </w:r>
+          </w:p>
+        </w:tc>
+      </w:tr>
+      <w:tr>
+        <w:tc>
+          <w:tcPr>
+            <w:tcW w:w="2381" w:type="dxa"/>
+          </w:tcPr>
+          <w:p>
+            <w:pPr>
+              <w:jc w:val="center"/>
+              <w:rPr>
+                <w:rFonts w:asciiTheme="minorEastAsia" w:eastAsiaTheme="minorEastAsia" w:hAnsiTheme="minorEastAsia" w:cstheme="minorEastAsia"/>
+                <w:b/>
+                <w:sz w:val="24"/>
+                <w:szCs w:val="24"/>
+              </w:rPr>
+            </w:pPr>
+            <w:r>
+              <w:rPr>
+                <w:rFonts w:asciiTheme="minorEastAsia" w:eastAsiaTheme="minorEastAsia" w:hAnsiTheme="minorEastAsia" w:cstheme="minorEastAsia"/>
+                <w:b/>
+                <w:sz w:val="24"/>
+                <w:szCs w:val="24"/>
+              </w:rPr>
+              <w:t>Przyspieszenie</w:t>
+            </w:r>
+          </w:p>
+        </w:tc>
+        <w:tc>
+          <w:tcPr>
+            <w:tcW w:w="1725" w:type="dxa"/>
+          </w:tcPr>
+          <w:p>
+            <w:pPr>
+              <w:jc w:val="center"/>
+              <w:rPr>
+                <w:rFonts w:asciiTheme="minorEastAsia" w:eastAsiaTheme="minorEastAsia" w:hAnsiTheme="minorEastAsia" w:cstheme="minorEastAsia"/>
+              </w:rPr>
+            </w:pPr>
+            <w:r>
+              <w:rPr>
+                <w:rFonts w:asciiTheme="minorEastAsia" w:eastAsiaTheme="minorEastAsia" w:hAnsiTheme="minorEastAsia" w:cstheme="minorEastAsia"/>
+              </w:rPr>
+              <w:t>-</w:t>
+            </w:r>
+          </w:p>
+        </w:tc>
+        <w:tc>
+          <w:tcPr>
+            <w:tcW w:w="2552" w:type="dxa"/>
+          </w:tcPr>
+          <w:p>
+            <w:pPr>
+              <w:jc w:val="center"/>
+              <w:rPr>
+                <w:rFonts w:asciiTheme="minorEastAsia" w:eastAsiaTheme="minorEastAsia" w:hAnsiTheme="minorEastAsia" w:cstheme="minorEastAsia"/>
+              </w:rPr>
+            </w:pPr>
+            <w:r>
+              <w:rPr>
+                <w:rFonts w:asciiTheme="minorEastAsia" w:eastAsiaTheme="minorEastAsia" w:hAnsiTheme="minorEastAsia" w:cstheme="minorEastAsia"/>
+              </w:rPr>
+              <w:t>Lewy Shift</w:t>
+            </w:r>
+          </w:p>
+        </w:tc>
+        <w:tc>
+          <w:tcPr>
+            <w:tcW w:w="2404" w:type="dxa"/>
+          </w:tcPr>
+          <w:p>
+            <w:pPr>
+              <w:jc w:val="center"/>
+              <w:rPr>
+                <w:rFonts w:asciiTheme="minorEastAsia" w:eastAsiaTheme="minorEastAsia" w:hAnsiTheme="minorEastAsia" w:cstheme="minorEastAsia"/>
+              </w:rPr>
+            </w:pPr>
+            <w:r>
+              <w:rPr>
+                <w:rFonts w:asciiTheme="minorEastAsia" w:eastAsiaTheme="minorEastAsia" w:hAnsiTheme="minorEastAsia" w:cstheme="minorEastAsia"/>
+              </w:rPr>
               <w:t>-</w:t>
             </w:r>
           </w:p>
@@ -3137,6 +3277,81 @@
           <w:lang w:val="pl-PL"/>
         </w:rPr>
       </w:pPr>
+    </w:p>
+    <w:p>
+      <w:pPr>
+        <w:jc w:val="center"/>
+        <w:rPr>
+          <w:lang w:val="pl-PL"/>
+        </w:rPr>
+      </w:pPr>
+      <w:r>
+        <w:rPr>
+          <w:noProof/>
+        </w:rPr>
+        <w:drawing>
+          <wp:inline distT="0" distB="0" distL="0" distR="0">
+            <wp:extent cx="4286250" cy="1981200"/>
+            <wp:effectExtent l="0" t="0" r="0" b="0"/>
+            <wp:docPr id="3" name="Picture 3" descr="Znalezione obrazy dla zapytania xbox controller 360 keys"/>
+            <wp:cNvGraphicFramePr>
+              <a:graphicFrameLocks xmlns:a="http://schemas.openxmlformats.org/drawingml/2006/main" noChangeAspect="1"/>
+            </wp:cNvGraphicFramePr>
+            <a:graphic xmlns:a="http://schemas.openxmlformats.org/drawingml/2006/main">
+              <a:graphicData uri="http://schemas.openxmlformats.org/drawingml/2006/picture">
+                <pic:pic xmlns:pic="http://schemas.openxmlformats.org/drawingml/2006/picture">
+                  <pic:nvPicPr>
+                    <pic:cNvPr id="0" name="Picture 6" descr="Znalezione obrazy dla zapytania xbox controller 360 keys"/>
+                    <pic:cNvPicPr>
+                      <a:picLocks noChangeAspect="1" noChangeArrowheads="1"/>
+                    </pic:cNvPicPr>
+                  </pic:nvPicPr>
+                  <pic:blipFill>
+                    <a:blip r:embed="rId9">
+                      <a:extLst>
+                        <a:ext uri="{28A0092B-C50C-407E-A947-70E740481C1C}">
+                          <a14:useLocalDpi xmlns:a14="http://schemas.microsoft.com/office/drawing/2010/main" val="0"/>
+                        </a:ext>
+                      </a:extLst>
+                    </a:blip>
+                    <a:srcRect/>
+                    <a:stretch>
+                      <a:fillRect/>
+                    </a:stretch>
+                  </pic:blipFill>
+                  <pic:spPr bwMode="auto">
+                    <a:xfrm>
+                      <a:off x="0" y="0"/>
+                      <a:ext cx="4286250" cy="1981200"/>
+                    </a:xfrm>
+                    <a:prstGeom prst="rect">
+                      <a:avLst/>
+                    </a:prstGeom>
+                    <a:noFill/>
+                    <a:ln>
+                      <a:noFill/>
+                    </a:ln>
+                  </pic:spPr>
+                </pic:pic>
+              </a:graphicData>
+            </a:graphic>
+          </wp:inline>
+        </w:drawing>
+      </w:r>
+    </w:p>
+    <w:p>
+      <w:pPr>
+        <w:jc w:val="center"/>
+        <w:rPr>
+          <w:lang w:val="pl-PL"/>
+        </w:rPr>
+      </w:pPr>
+      <w:r>
+        <w:rPr>
+          <w:lang w:val="pl-PL"/>
+        </w:rPr>
+        <w:t>Rys. 4.1. *Nazwy przycisków kontrolera Xbox 360.</w:t>
+      </w:r>
     </w:p>
     <w:p>
       <w:pPr>
@@ -3183,7 +3398,7 @@
       <w:bookmarkEnd w:id="12"/>
     </w:p>
     <w:sectPr>
-      <w:footerReference w:type="default" r:id="rId9"/>
+      <w:footerReference w:type="default" r:id="rId10"/>
       <w:pgSz w:w="11906" w:h="16838"/>
       <w:pgMar w:top="1417" w:right="1417" w:bottom="1417" w:left="1417" w:header="708" w:footer="708" w:gutter="0"/>
       <w:cols w:space="708"/>
@@ -4201,6 +4416,7 @@
   <w:style w:type="character" w:default="1" w:styleId="DefaultParagraphFont">
     <w:name w:val="Default Paragraph Font"/>
     <w:uiPriority w:val="1"/>
+    <w:semiHidden/>
     <w:unhideWhenUsed/>
   </w:style>
   <w:style w:type="table" w:default="1" w:styleId="TableNormal">
@@ -4725,7 +4941,7 @@
 </file>
 
 <file path=customXml/itemProps1.xml><?xml version="1.0" encoding="utf-8"?>
-<ds:datastoreItem xmlns:ds="http://schemas.openxmlformats.org/officeDocument/2006/customXml" ds:itemID="{52CCBB40-2212-4759-86F9-108FA33CBD9D}">
+<ds:datastoreItem xmlns:ds="http://schemas.openxmlformats.org/officeDocument/2006/customXml" ds:itemID="{2B37902C-1F48-4E55-93A8-37019672455D}">
   <ds:schemaRefs>
     <ds:schemaRef ds:uri="http://schemas.openxmlformats.org/officeDocument/2006/bibliography"/>
   </ds:schemaRefs>

</xml_diff>

<commit_message>
Xbox Pad controll description is added
</commit_message>
<xml_diff>
--- a/Sprawozdanie.docx
+++ b/Sprawozdanie.docx
@@ -2376,8 +2376,6 @@
           <w:lang w:val="pl-PL"/>
         </w:rPr>
       </w:pPr>
-      <w:bookmarkStart w:id="10" w:name="_GoBack"/>
-      <w:bookmarkEnd w:id="10"/>
     </w:p>
     <w:p>
       <w:pPr>
@@ -2805,13 +2803,7 @@
               <w:rPr>
                 <w:rFonts w:asciiTheme="minorEastAsia" w:eastAsiaTheme="minorEastAsia" w:hAnsiTheme="minorEastAsia" w:cstheme="minorEastAsia"/>
               </w:rPr>
-              <w:t>w</w:t>
-            </w:r>
-            <w:r>
-              <w:rPr>
-                <w:rFonts w:asciiTheme="minorEastAsia" w:eastAsiaTheme="minorEastAsia" w:hAnsiTheme="minorEastAsia" w:cstheme="minorEastAsia"/>
-              </w:rPr>
-              <w:t xml:space="preserve"> prawo</w:t>
+              <w:t>w prawo</w:t>
             </w:r>
           </w:p>
         </w:tc>
@@ -2914,13 +2906,7 @@
               <w:rPr>
                 <w:rFonts w:asciiTheme="minorEastAsia" w:eastAsiaTheme="minorEastAsia" w:hAnsiTheme="minorEastAsia" w:cstheme="minorEastAsia"/>
               </w:rPr>
-              <w:t xml:space="preserve">w </w:t>
-            </w:r>
-            <w:r>
-              <w:rPr>
-                <w:rFonts w:asciiTheme="minorEastAsia" w:eastAsiaTheme="minorEastAsia" w:hAnsiTheme="minorEastAsia" w:cstheme="minorEastAsia"/>
-              </w:rPr>
-              <w:t>lewo</w:t>
+              <w:t>w lewo</w:t>
             </w:r>
           </w:p>
         </w:tc>
@@ -3350,8 +3336,10 @@
         <w:rPr>
           <w:lang w:val="pl-PL"/>
         </w:rPr>
-        <w:t>Rys. 4.1. *Nazwy przycisków kontrolera Xbox 360.</w:t>
-      </w:r>
+        <w:t>Rys. 4.1. *Nazwy przycisków kontrolera Xbox 360</w:t>
+      </w:r>
+      <w:bookmarkStart w:id="10" w:name="_GoBack"/>
+      <w:bookmarkEnd w:id="10"/>
     </w:p>
     <w:p>
       <w:pPr>
@@ -4941,7 +4929,7 @@
 </file>
 
 <file path=customXml/itemProps1.xml><?xml version="1.0" encoding="utf-8"?>
-<ds:datastoreItem xmlns:ds="http://schemas.openxmlformats.org/officeDocument/2006/customXml" ds:itemID="{2B37902C-1F48-4E55-93A8-37019672455D}">
+<ds:datastoreItem xmlns:ds="http://schemas.openxmlformats.org/officeDocument/2006/customXml" ds:itemID="{6E800F55-6478-44FB-9898-1341A0A5463E}">
   <ds:schemaRefs>
     <ds:schemaRef ds:uri="http://schemas.openxmlformats.org/officeDocument/2006/bibliography"/>
   </ds:schemaRefs>

</xml_diff>

<commit_message>
Xbox pad control added
</commit_message>
<xml_diff>
--- a/Sprawozdanie.docx
+++ b/Sprawozdanie.docx
@@ -2961,6 +2961,12 @@
                 <w:rFonts w:asciiTheme="minorEastAsia" w:eastAsiaTheme="minorEastAsia" w:hAnsiTheme="minorEastAsia" w:cstheme="minorEastAsia"/>
               </w:rPr>
             </w:pPr>
+            <w:r>
+              <w:rPr>
+                <w:rFonts w:asciiTheme="minorEastAsia" w:eastAsiaTheme="minorEastAsia" w:hAnsiTheme="minorEastAsia" w:cstheme="minorEastAsia"/>
+              </w:rPr>
+              <w:t>Q</w:t>
+            </w:r>
           </w:p>
         </w:tc>
         <w:tc>
@@ -3046,6 +3052,12 @@
                 <w:rFonts w:asciiTheme="minorEastAsia" w:eastAsiaTheme="minorEastAsia" w:hAnsiTheme="minorEastAsia" w:cstheme="minorEastAsia"/>
               </w:rPr>
             </w:pPr>
+            <w:r>
+              <w:rPr>
+                <w:rFonts w:asciiTheme="minorEastAsia" w:eastAsiaTheme="minorEastAsia" w:hAnsiTheme="minorEastAsia" w:cstheme="minorEastAsia"/>
+              </w:rPr>
+              <w:t>E</w:t>
+            </w:r>
           </w:p>
         </w:tc>
         <w:tc>
@@ -3251,7 +3263,91 @@
               <w:rPr>
                 <w:rFonts w:asciiTheme="minorEastAsia" w:eastAsiaTheme="minorEastAsia" w:hAnsiTheme="minorEastAsia" w:cstheme="minorEastAsia"/>
               </w:rPr>
+              <w:t>Y</w:t>
+            </w:r>
+          </w:p>
+        </w:tc>
+      </w:tr>
+      <w:tr>
+        <w:tc>
+          <w:tcPr>
+            <w:tcW w:w="2381" w:type="dxa"/>
+          </w:tcPr>
+          <w:p>
+            <w:pPr>
+              <w:jc w:val="center"/>
+              <w:rPr>
+                <w:rFonts w:asciiTheme="minorEastAsia" w:eastAsiaTheme="minorEastAsia" w:hAnsiTheme="minorEastAsia" w:cstheme="minorEastAsia"/>
+                <w:b/>
+                <w:sz w:val="24"/>
+                <w:szCs w:val="24"/>
+              </w:rPr>
+            </w:pPr>
+            <w:r>
+              <w:rPr>
+                <w:rFonts w:asciiTheme="minorEastAsia" w:eastAsiaTheme="minorEastAsia" w:hAnsiTheme="minorEastAsia" w:cstheme="minorEastAsia"/>
+                <w:b/>
+                <w:sz w:val="24"/>
+                <w:szCs w:val="24"/>
+              </w:rPr>
+              <w:t>Zmiana Kamery</w:t>
+            </w:r>
+          </w:p>
+        </w:tc>
+        <w:tc>
+          <w:tcPr>
+            <w:tcW w:w="1725" w:type="dxa"/>
+          </w:tcPr>
+          <w:p>
+            <w:pPr>
+              <w:jc w:val="center"/>
+              <w:rPr>
+                <w:rFonts w:asciiTheme="minorEastAsia" w:eastAsiaTheme="minorEastAsia" w:hAnsiTheme="minorEastAsia" w:cstheme="minorEastAsia"/>
+              </w:rPr>
+            </w:pPr>
+            <w:r>
+              <w:rPr>
+                <w:rFonts w:asciiTheme="minorEastAsia" w:eastAsiaTheme="minorEastAsia" w:hAnsiTheme="minorEastAsia" w:cstheme="minorEastAsia"/>
+              </w:rPr>
               <w:t>-</w:t>
+            </w:r>
+          </w:p>
+        </w:tc>
+        <w:tc>
+          <w:tcPr>
+            <w:tcW w:w="2552" w:type="dxa"/>
+          </w:tcPr>
+          <w:p>
+            <w:pPr>
+              <w:jc w:val="center"/>
+              <w:rPr>
+                <w:rFonts w:asciiTheme="minorEastAsia" w:eastAsiaTheme="minorEastAsia" w:hAnsiTheme="minorEastAsia" w:cstheme="minorEastAsia"/>
+              </w:rPr>
+            </w:pPr>
+            <w:r>
+              <w:rPr>
+                <w:rFonts w:asciiTheme="minorEastAsia" w:eastAsiaTheme="minorEastAsia" w:hAnsiTheme="minorEastAsia" w:cstheme="minorEastAsia"/>
+              </w:rPr>
+              <w:t>Lewy Ctrl</w:t>
+            </w:r>
+          </w:p>
+        </w:tc>
+        <w:tc>
+          <w:tcPr>
+            <w:tcW w:w="2404" w:type="dxa"/>
+          </w:tcPr>
+          <w:p>
+            <w:pPr>
+              <w:jc w:val="center"/>
+              <w:rPr>
+                <w:rFonts w:asciiTheme="minorEastAsia" w:eastAsiaTheme="minorEastAsia" w:hAnsiTheme="minorEastAsia" w:cstheme="minorEastAsia"/>
+              </w:rPr>
+            </w:pPr>
+            <w:r>
+              <w:rPr>
+                <w:rFonts w:asciiTheme="minorEastAsia" w:eastAsiaTheme="minorEastAsia" w:hAnsiTheme="minorEastAsia" w:cstheme="minorEastAsia"/>
+              </w:rPr>
+              <w:t>Right/Left bumper</w:t>
             </w:r>
           </w:p>
         </w:tc>
@@ -3338,15 +3434,15 @@
         </w:rPr>
         <w:t>Rys. 4.1. *Nazwy przycisków kontrolera Xbox 360</w:t>
       </w:r>
+    </w:p>
+    <w:p>
+      <w:pPr>
+        <w:rPr>
+          <w:lang w:val="pl-PL"/>
+        </w:rPr>
+      </w:pPr>
       <w:bookmarkStart w:id="10" w:name="_GoBack"/>
       <w:bookmarkEnd w:id="10"/>
-    </w:p>
-    <w:p>
-      <w:pPr>
-        <w:rPr>
-          <w:lang w:val="pl-PL"/>
-        </w:rPr>
-      </w:pPr>
     </w:p>
     <w:p>
       <w:pPr>
@@ -4929,7 +5025,7 @@
 </file>
 
 <file path=customXml/itemProps1.xml><?xml version="1.0" encoding="utf-8"?>
-<ds:datastoreItem xmlns:ds="http://schemas.openxmlformats.org/officeDocument/2006/customXml" ds:itemID="{6E800F55-6478-44FB-9898-1341A0A5463E}">
+<ds:datastoreItem xmlns:ds="http://schemas.openxmlformats.org/officeDocument/2006/customXml" ds:itemID="{36B58A5C-9D9D-4638-868D-13E137A7DD27}">
   <ds:schemaRefs>
     <ds:schemaRef ds:uri="http://schemas.openxmlformats.org/officeDocument/2006/bibliography"/>
   </ds:schemaRefs>

</xml_diff>